<commit_message>
updating syllabus and week 1 material
</commit_message>
<xml_diff>
--- a/Project/project_description.docx
+++ b/Project/project_description.docx
@@ -37,13 +37,9 @@
         <w:jc w:val="center"/>
       </w:pPr>
       <w:r>
-        <w:t xml:space="preserve">Taylor Okonek and Charlie </w:t>
-      </w:r>
-      <w:proofErr w:type="spellStart"/>
-      <w:r>
-        <w:t>Wolock</w:t>
-      </w:r>
-      <w:proofErr w:type="spellEnd"/>
+        <w:rPr/>
+        <w:t>Nina Galanter</w:t>
+      </w:r>
     </w:p>
     <w:p>
       <w:pPr>
@@ -52,7 +48,12 @@
         <w:jc w:val="center"/>
       </w:pPr>
       <w:r>
-        <w:t>Spring 2022</w:t>
+        <w:rPr/>
+        <w:t>Spring 202</w:t>
+      </w:r>
+      <w:r>
+        <w:rPr/>
+        <w:t>3</w:t>
       </w:r>
     </w:p>
     <w:p>
@@ -65,133 +66,221 @@
         </w:rPr>
       </w:pPr>
     </w:p>
-    <w:p>
-      <w:pPr>
-        <w:spacing w:line="240" w:lineRule="auto"/>
+    <w:p w14:noSpellErr="1">
+      <w:pPr>
+        <w:pStyle w:val="Heading1"/>
+        <w:spacing/>
         <w:contextualSpacing/>
         <w:rPr>
-          <w:b/>
-          <w:bCs/>
+          <w:b w:val="1"/>
+          <w:bCs w:val="1"/>
         </w:rPr>
       </w:pPr>
       <w:r>
+        <w:rPr/>
+        <w:t>Overview</w:t>
+      </w:r>
+    </w:p>
+    <w:p>
+      <w:pPr>
+        <w:spacing w:line="240" w:lineRule="auto"/>
+        <w:contextualSpacing/>
+      </w:pPr>
+      <w:r>
+        <w:rPr/>
+        <w:t xml:space="preserve">The course project is a data analysis, consisting of </w:t>
+      </w:r>
+      <w:r>
+        <w:rPr/>
+        <w:t>six</w:t>
+      </w:r>
+      <w:r>
+        <w:rPr/>
+        <w:t xml:space="preserve"> parts: (1) a project proposal; (2) a statistical analysis plan; (3) a draft report; (4) a </w:t>
+      </w:r>
+      <w:r>
+        <w:rPr/>
+        <w:t>peer review</w:t>
+      </w:r>
+      <w:r>
+        <w:rPr/>
+        <w:t>;</w:t>
+      </w:r>
+      <w:r>
+        <w:rPr/>
+        <w:t xml:space="preserve"> (5) a slide presentation,</w:t>
+      </w:r>
+      <w:r>
+        <w:rPr/>
+        <w:t xml:space="preserve"> </w:t>
+      </w:r>
+      <w:r>
+        <w:rPr/>
+        <w:t>and (</w:t>
+      </w:r>
+      <w:r>
+        <w:rPr/>
+        <w:t>6</w:t>
+      </w:r>
+      <w:r>
+        <w:rPr/>
+        <w:t xml:space="preserve">) a </w:t>
+      </w:r>
+      <w:r>
+        <w:rPr/>
+        <w:t>final</w:t>
+      </w:r>
+      <w:r>
+        <w:rPr/>
+        <w:t xml:space="preserve"> report. </w:t>
+      </w:r>
+      <w:r>
+        <w:rPr/>
+        <w:t>I</w:t>
+      </w:r>
+      <w:r>
+        <w:rPr/>
+        <w:t xml:space="preserve"> want you to implement components of the analysis as you learn new concepts in both class and discussion section. </w:t>
+      </w:r>
+      <w:r>
+        <w:rPr/>
+        <w:t>My</w:t>
+      </w:r>
+      <w:r>
+        <w:rPr/>
+        <w:t xml:space="preserve"> goal in having multiple parts to the project, due at different points throughout the quarter, is to </w:t>
+      </w:r>
+      <w:r>
+        <w:rPr/>
+        <w:t>provide</w:t>
+      </w:r>
+      <w:r>
+        <w:rPr/>
+        <w:t xml:space="preserve"> feedback </w:t>
+      </w:r>
+      <w:r>
+        <w:rPr/>
+        <w:t xml:space="preserve">(and have your classmates </w:t>
+      </w:r>
+      <w:r>
+        <w:rPr/>
+        <w:t>provide</w:t>
+      </w:r>
+      <w:r>
+        <w:rPr/>
+        <w:t xml:space="preserve"> feedback) </w:t>
+      </w:r>
+      <w:r>
+        <w:rPr/>
+        <w:t xml:space="preserve">multiple times so that your final report is as polished as possible. With that in mind, please do the best job you can on each </w:t>
+      </w:r>
+      <w:r>
+        <w:rPr/>
+        <w:t>component</w:t>
+      </w:r>
+      <w:r>
+        <w:rPr/>
+        <w:t>—</w:t>
+      </w:r>
+      <w:r>
+        <w:rPr/>
+        <w:t>the better the document you hand in, the better comments we can give you!</w:t>
+      </w:r>
+      <w:r>
+        <w:rPr/>
+        <w:t xml:space="preserve"> </w:t>
+      </w:r>
+    </w:p>
+    <w:p>
+      <w:pPr>
+        <w:spacing w:line="240" w:lineRule="auto"/>
+        <w:contextualSpacing/>
+      </w:pPr>
+    </w:p>
+    <w:p>
+      <w:pPr>
+        <w:spacing w:line="240" w:lineRule="auto"/>
+        <w:contextualSpacing/>
+      </w:pPr>
+      <w:r>
+        <w:rPr/>
+        <w:t xml:space="preserve">There are multiple </w:t>
+      </w:r>
+      <w:r>
+        <w:rPr/>
+        <w:t>valid</w:t>
+      </w:r>
+      <w:r>
+        <w:rPr/>
+        <w:t xml:space="preserve"> methods to choose from for this project. You may choose to analyze the data differently </w:t>
+      </w:r>
+      <w:r>
+        <w:rPr/>
+        <w:t>than I would.</w:t>
+      </w:r>
+      <w:r>
+        <w:rPr/>
+        <w:t xml:space="preserve"> </w:t>
+      </w:r>
+      <w:r>
+        <w:rPr/>
+        <w:t xml:space="preserve">You should </w:t>
+      </w:r>
+      <w:r>
+        <w:rPr/>
+        <w:t>spend your time choosing a method that you can justify, implement, and interpret correctly.</w:t>
+      </w:r>
+    </w:p>
+    <w:p>
+      <w:pPr>
+        <w:spacing w:line="240" w:lineRule="auto"/>
+        <w:contextualSpacing/>
+      </w:pPr>
+    </w:p>
+    <w:p>
+      <w:pPr>
+        <w:spacing w:line="240" w:lineRule="auto"/>
+        <w:contextualSpacing/>
+      </w:pPr>
+      <w:r>
+        <w:rPr/>
+        <w:t xml:space="preserve">Each of the following components of the project has its own guidelines, each listed in separate documents. </w:t>
+      </w:r>
+    </w:p>
+    <w:p>
+      <w:pPr>
+        <w:pStyle w:val="Normal"/>
+        <w:spacing w:line="240" w:lineRule="auto"/>
+        <w:contextualSpacing/>
+      </w:pPr>
+    </w:p>
+    <w:p>
+      <w:pPr>
+        <w:pStyle w:val="Normal"/>
+        <w:spacing w:line="240" w:lineRule="auto"/>
+        <w:contextualSpacing/>
+      </w:pPr>
+      <w:r>
         <w:rPr>
-          <w:b/>
-          <w:bCs/>
-        </w:rPr>
-        <w:t>Overview</w:t>
-      </w:r>
-    </w:p>
-    <w:p>
-      <w:pPr>
-        <w:spacing w:line="240" w:lineRule="auto"/>
-        <w:contextualSpacing/>
-      </w:pPr>
-      <w:r>
-        <w:t xml:space="preserve">The course project is a data analysis, consisting of five parts: (1) a project proposal; (2) a statistical analysis plan; (3) a draft report; (4) a </w:t>
-      </w:r>
-      <w:r>
-        <w:t>peer review</w:t>
-      </w:r>
-      <w:r>
-        <w:t xml:space="preserve">; and (5) a </w:t>
-      </w:r>
-      <w:r>
-        <w:t>final</w:t>
-      </w:r>
-      <w:r>
-        <w:t xml:space="preserve"> report. We want you to implement components of the analysis as you learn new concepts in both class and discussion section. Our goal in having multiple parts to the project, due at different points throughout the quarter, is to provide feedback </w:t>
-      </w:r>
-      <w:r>
-        <w:t xml:space="preserve">(and have your classmates provide feedback) </w:t>
-      </w:r>
-      <w:r>
-        <w:t>multiple times so that your final report is as polished as possible. With that in mind, please do the best job you can on each component</w:t>
-      </w:r>
-      <w:r>
-        <w:t>—</w:t>
-      </w:r>
-      <w:r>
-        <w:t>the better the document you hand in, the better comments we can give you!</w:t>
-      </w:r>
-      <w:r>
-        <w:t xml:space="preserve"> </w:t>
-      </w:r>
-    </w:p>
-    <w:p>
-      <w:pPr>
-        <w:spacing w:line="240" w:lineRule="auto"/>
-        <w:contextualSpacing/>
-      </w:pPr>
-    </w:p>
-    <w:p>
-      <w:pPr>
-        <w:spacing w:line="240" w:lineRule="auto"/>
-        <w:contextualSpacing/>
-      </w:pPr>
-      <w:r>
-        <w:t xml:space="preserve">There are multiple </w:t>
-      </w:r>
-      <w:r>
-        <w:t>valid</w:t>
-      </w:r>
-      <w:r>
-        <w:t xml:space="preserve"> methods to choose from for this project. You may choose to analyze the data differently from us; spend your time choosing a method that you can justify, implement, and interpret correctly.</w:t>
-      </w:r>
-    </w:p>
-    <w:p>
-      <w:pPr>
-        <w:spacing w:line="240" w:lineRule="auto"/>
-        <w:contextualSpacing/>
-      </w:pPr>
-    </w:p>
-    <w:p>
-      <w:pPr>
-        <w:spacing w:line="240" w:lineRule="auto"/>
-        <w:contextualSpacing/>
-      </w:pPr>
-      <w:r>
-        <w:t xml:space="preserve">Each of the following components of the project has its own guidelines, each listed in separate documents. The project is worth </w:t>
-      </w:r>
-      <w:r>
-        <w:t>3</w:t>
-      </w:r>
-      <w:r>
-        <w:t>0% of your overall course grade.</w:t>
-      </w:r>
-    </w:p>
-    <w:p>
-      <w:pPr>
-        <w:spacing w:line="240" w:lineRule="auto"/>
-        <w:contextualSpacing/>
-      </w:pPr>
-    </w:p>
-    <w:p>
-      <w:pPr>
-        <w:spacing w:line="240" w:lineRule="auto"/>
-        <w:contextualSpacing/>
-      </w:pPr>
-      <w:r>
-        <w:rPr>
-          <w:b/>
-          <w:bCs/>
+          <w:rStyle w:val="Heading1Char"/>
         </w:rPr>
         <w:t>The project proposal</w:t>
       </w:r>
       <w:r>
+        <w:rPr/>
         <w:t xml:space="preserve"> (due April 1</w:t>
       </w:r>
       <w:r>
-        <w:t>5</w:t>
-      </w:r>
-      <w:r>
-        <w:t xml:space="preserve">, 5% of the overall </w:t>
-      </w:r>
-      <w:r>
-        <w:t>course</w:t>
-      </w:r>
-      <w:r>
-        <w:t xml:space="preserve"> grade)</w:t>
+        <w:rPr/>
+        <w:t>4</w:t>
+      </w:r>
+      <w:r>
+        <w:rPr/>
+        <w:t xml:space="preserve"> at 11:59 pm</w:t>
+      </w:r>
+      <w:r>
+        <w:rPr/>
+        <w:t>)</w:t>
       </w:r>
     </w:p>
     <w:p>
@@ -241,19 +330,40 @@
         <w:contextualSpacing/>
       </w:pPr>
       <w:r>
-        <w:t>We encourage you to find a dataset that interests you</w:t>
-      </w:r>
-      <w:r>
+        <w:rPr/>
+        <w:t>I</w:t>
+      </w:r>
+      <w:r>
+        <w:rPr/>
+        <w:t xml:space="preserve"> encourage you to find a dataset that interests you</w:t>
+      </w:r>
+      <w:r>
+        <w:rPr/>
         <w:t>—</w:t>
       </w:r>
       <w:r>
+        <w:rPr/>
         <w:t>since being excited about the data will make you more excited about analyzing it</w:t>
       </w:r>
       <w:r>
+        <w:rPr/>
         <w:t>—</w:t>
       </w:r>
       <w:r>
-        <w:t>but we have a few criteria that each dataset must meet.</w:t>
+        <w:rPr/>
+        <w:t xml:space="preserve">but </w:t>
+      </w:r>
+      <w:r>
+        <w:rPr/>
+        <w:t>I</w:t>
+      </w:r>
+      <w:r>
+        <w:rPr/>
+        <w:t xml:space="preserve"> </w:t>
+      </w:r>
+      <w:r>
+        <w:rPr/>
+        <w:t>have a few criteria that each dataset must meet.</w:t>
       </w:r>
     </w:p>
     <w:p>
@@ -286,28 +396,52 @@
         <w:contextualSpacing/>
       </w:pPr>
       <w:r>
-        <w:t>3. You must be able to pose at least two interesting scientific questions (judged by us) that you can answer using the data</w:t>
-      </w:r>
-    </w:p>
-    <w:p>
-      <w:pPr>
-        <w:spacing w:line="240" w:lineRule="auto"/>
-        <w:contextualSpacing/>
-      </w:pPr>
-    </w:p>
-    <w:p>
-      <w:pPr>
-        <w:spacing w:line="240" w:lineRule="auto"/>
-        <w:contextualSpacing/>
-      </w:pPr>
-      <w:r>
+        <w:rPr/>
+        <w:t xml:space="preserve">3. You must be able to pose at least two interesting scientific questions (judged by </w:t>
+      </w:r>
+      <w:r>
+        <w:rPr/>
+        <w:t>me</w:t>
+      </w:r>
+      <w:r>
+        <w:rPr/>
+        <w:t>) that you can answer using the data</w:t>
+      </w:r>
+    </w:p>
+    <w:p>
+      <w:pPr>
+        <w:spacing w:line="240" w:lineRule="auto"/>
+        <w:contextualSpacing/>
+      </w:pPr>
+    </w:p>
+    <w:p>
+      <w:pPr>
+        <w:spacing w:line="240" w:lineRule="auto"/>
+        <w:contextualSpacing/>
+      </w:pPr>
+      <w:r>
+        <w:rPr/>
         <w:t>Some of you may already be involved in research</w:t>
       </w:r>
       <w:r>
+        <w:rPr/>
         <w:t>—I</w:t>
       </w:r>
       <w:r>
-        <w:t>f you can get permission to use these data, we highly encourage it!</w:t>
+        <w:rPr/>
+        <w:t xml:space="preserve">f you can get permission to use these data, </w:t>
+      </w:r>
+      <w:r>
+        <w:rPr/>
+        <w:t>I</w:t>
+      </w:r>
+      <w:r>
+        <w:rPr/>
+        <w:t xml:space="preserve"> </w:t>
+      </w:r>
+      <w:r>
+        <w:rPr/>
+        <w:t>highly encourage it!</w:t>
       </w:r>
     </w:p>
     <w:p>
@@ -339,8 +473,9 @@
           <w:numId w:val="2"/>
         </w:numPr>
         <w:spacing w:line="240" w:lineRule="auto"/>
-      </w:pPr>
-      <w:hyperlink r:id="rId5" w:history="1">
+        <w:rPr/>
+      </w:pPr>
+      <w:hyperlink r:id="Ra6cfc05f5fec4ad9">
         <w:r>
           <w:rPr>
             <w:rStyle w:val="Hyperlink"/>
@@ -349,10 +484,11 @@
         </w:r>
       </w:hyperlink>
       <w:r>
+        <w:rPr/>
         <w:t xml:space="preserve"> </w:t>
       </w:r>
     </w:p>
-    <w:p>
+    <w:p w14:noSpellErr="1">
       <w:pPr>
         <w:pStyle w:val="ListParagraph"/>
         <w:numPr>
@@ -360,8 +496,70 @@
           <w:numId w:val="2"/>
         </w:numPr>
         <w:spacing w:line="240" w:lineRule="auto"/>
-      </w:pPr>
-      <w:hyperlink r:id="rId6" w:history="1">
+        <w:rPr>
+          <w:rStyle w:val="Hyperlink"/>
+        </w:rPr>
+      </w:pPr>
+      <w:hyperlink r:id="R2adaafe0d3724d06">
+        <w:r>
+          <w:rPr>
+            <w:rStyle w:val="Hyperlink"/>
+          </w:rPr>
+          <w:t>FiveThirtyEight</w:t>
+        </w:r>
+      </w:hyperlink>
+    </w:p>
+    <w:p>
+      <w:pPr>
+        <w:pStyle w:val="ListParagraph"/>
+        <w:numPr>
+          <w:ilvl w:val="0"/>
+          <w:numId w:val="2"/>
+        </w:numPr>
+        <w:spacing w:line="240" w:lineRule="auto"/>
+        <w:rPr/>
+      </w:pPr>
+      <w:hyperlink r:id="R553f985dd9c44141">
+        <w:r>
+          <w:rPr>
+            <w:rStyle w:val="Hyperlink"/>
+          </w:rPr>
+          <w:t>Data and Story Library</w:t>
+        </w:r>
+      </w:hyperlink>
+    </w:p>
+    <w:p>
+      <w:pPr>
+        <w:pStyle w:val="ListParagraph"/>
+        <w:numPr>
+          <w:ilvl w:val="0"/>
+          <w:numId w:val="2"/>
+        </w:numPr>
+        <w:spacing w:line="240" w:lineRule="auto"/>
+        <w:rPr/>
+      </w:pPr>
+      <w:hyperlink r:id="R26691c0ccd7243e9">
+        <w:r>
+          <w:rPr>
+            <w:rStyle w:val="Hyperlink"/>
+          </w:rPr>
+          <w:t>JSE Data Archive</w:t>
+        </w:r>
+      </w:hyperlink>
+    </w:p>
+    <w:p>
+      <w:pPr>
+        <w:pStyle w:val="ListParagraph"/>
+        <w:numPr>
+          <w:ilvl w:val="0"/>
+          <w:numId w:val="2"/>
+        </w:numPr>
+        <w:spacing w:line="240" w:lineRule="auto"/>
+        <w:rPr>
+          <w:rStyle w:val="Hyperlink"/>
+        </w:rPr>
+      </w:pPr>
+      <w:hyperlink r:id="Rf75f70e433d94330">
         <w:r>
           <w:rPr>
             <w:rStyle w:val="Hyperlink"/>
@@ -378,50 +576,118 @@
           <w:numId w:val="2"/>
         </w:numPr>
         <w:spacing w:line="240" w:lineRule="auto"/>
-      </w:pPr>
-      <w:hyperlink r:id="rId7" w:history="1">
+        <w:rPr/>
+      </w:pPr>
+      <w:hyperlink r:id="R90de3dc629004160">
         <w:r>
           <w:rPr>
             <w:rStyle w:val="Hyperlink"/>
           </w:rPr>
-          <w:t>FiveThirtyEight</w:t>
+          <w:t>Larry Winner’s Miscellaneous Datasets</w:t>
         </w:r>
       </w:hyperlink>
     </w:p>
     <w:p>
       <w:pPr>
-        <w:spacing w:line="240" w:lineRule="auto"/>
-        <w:contextualSpacing/>
-      </w:pPr>
-    </w:p>
-    <w:p>
-      <w:pPr>
-        <w:spacing w:line="240" w:lineRule="auto"/>
-        <w:contextualSpacing/>
-      </w:pPr>
-      <w:r>
-        <w:t>We also have a handful of datasets that you can use if you're unable to find one that interests you. Please ask both of us if this is the case, and we will provide a dataset that you (hopefully) find interesting!</w:t>
-      </w:r>
-    </w:p>
-    <w:p>
-      <w:pPr>
-        <w:spacing w:line="240" w:lineRule="auto"/>
-        <w:contextualSpacing/>
-      </w:pPr>
-    </w:p>
-    <w:p>
-      <w:pPr>
-        <w:spacing w:line="240" w:lineRule="auto"/>
-        <w:contextualSpacing/>
-      </w:pPr>
-      <w:r>
-        <w:t>We will provide you with an R</w:t>
-      </w:r>
-      <w:r>
+        <w:pStyle w:val="ListParagraph"/>
+        <w:numPr>
+          <w:ilvl w:val="0"/>
+          <w:numId w:val="2"/>
+        </w:numPr>
+        <w:spacing w:line="240" w:lineRule="auto"/>
+        <w:rPr/>
+      </w:pPr>
+      <w:hyperlink r:id="Rd564a584d85b4a1e">
+        <w:r>
+          <w:rPr>
+            <w:rStyle w:val="Hyperlink"/>
+          </w:rPr>
+          <w:t>List of Data Resources</w:t>
+        </w:r>
+      </w:hyperlink>
+    </w:p>
+    <w:p>
+      <w:pPr>
+        <w:spacing w:line="240" w:lineRule="auto"/>
+        <w:contextualSpacing/>
+      </w:pPr>
+    </w:p>
+    <w:p>
+      <w:pPr>
+        <w:spacing w:line="240" w:lineRule="auto"/>
+        <w:contextualSpacing/>
+      </w:pPr>
+      <w:r>
+        <w:rPr/>
+        <w:t xml:space="preserve">I </w:t>
+      </w:r>
+      <w:r>
+        <w:rPr/>
+        <w:t xml:space="preserve">also have a handful of datasets that you can use if </w:t>
+      </w:r>
+      <w:r>
+        <w:rPr/>
+        <w:t>you're</w:t>
+      </w:r>
+      <w:r>
+        <w:rPr/>
+        <w:t xml:space="preserve"> unable to find one that interests you. Please ask if this is the case, and </w:t>
+      </w:r>
+      <w:r>
+        <w:rPr/>
+        <w:t>I</w:t>
+      </w:r>
+      <w:r>
+        <w:rPr/>
+        <w:t xml:space="preserve"> will </w:t>
+      </w:r>
+      <w:r>
+        <w:rPr/>
+        <w:t>provide</w:t>
+      </w:r>
+      <w:r>
+        <w:rPr/>
+        <w:t xml:space="preserve"> a dataset that you (hopefully) find interesting!</w:t>
+      </w:r>
+    </w:p>
+    <w:p>
+      <w:pPr>
+        <w:spacing w:line="240" w:lineRule="auto"/>
+        <w:contextualSpacing/>
+      </w:pPr>
+    </w:p>
+    <w:p>
+      <w:pPr>
+        <w:spacing w:line="240" w:lineRule="auto"/>
+        <w:contextualSpacing/>
+      </w:pPr>
+      <w:r>
+        <w:rPr/>
+        <w:t>I</w:t>
+      </w:r>
+      <w:r>
+        <w:rPr/>
+        <w:t xml:space="preserve"> </w:t>
+      </w:r>
+      <w:r>
+        <w:rPr/>
+        <w:t>will provide you with an R</w:t>
+      </w:r>
+      <w:r>
+        <w:rPr/>
         <w:t xml:space="preserve"> M</w:t>
       </w:r>
       <w:r>
-        <w:t>arkdown template for this component of the project.</w:t>
+        <w:rPr/>
+        <w:t xml:space="preserve">arkdown template for this </w:t>
+      </w:r>
+      <w:r>
+        <w:rPr/>
+        <w:t>component</w:t>
+      </w:r>
+      <w:r>
+        <w:rPr/>
+        <w:t xml:space="preserve"> of the project.</w:t>
       </w:r>
     </w:p>
     <w:p>
@@ -437,25 +703,21 @@
       </w:pPr>
       <w:r>
         <w:rPr>
-          <w:b/>
-          <w:bCs/>
+          <w:rStyle w:val="Heading1Char"/>
         </w:rPr>
         <w:t>The statistical analysis plan</w:t>
       </w:r>
       <w:r>
+        <w:rPr/>
         <w:t xml:space="preserve"> (due April 2</w:t>
       </w:r>
       <w:r>
-        <w:t>9</w:t>
-      </w:r>
-      <w:r>
-        <w:t xml:space="preserve">, 5% of the overall </w:t>
-      </w:r>
-      <w:r>
-        <w:t>course</w:t>
-      </w:r>
-      <w:r>
-        <w:t xml:space="preserve"> grade)</w:t>
+        <w:rPr/>
+        <w:t>8 at 11:59 pm</w:t>
+      </w:r>
+      <w:r>
+        <w:rPr/>
+        <w:t>)</w:t>
       </w:r>
     </w:p>
     <w:p>
@@ -500,210 +762,465 @@
         <w:contextualSpacing/>
       </w:pPr>
       <w:r>
-        <w:t>We will provide you with an R</w:t>
-      </w:r>
-      <w:r>
+        <w:rPr/>
+        <w:t>I</w:t>
+      </w:r>
+      <w:r>
+        <w:rPr/>
+        <w:t xml:space="preserve"> </w:t>
+      </w:r>
+      <w:r>
+        <w:rPr/>
+        <w:t>will provide you with an R</w:t>
+      </w:r>
+      <w:r>
+        <w:rPr/>
         <w:t xml:space="preserve"> M</w:t>
       </w:r>
       <w:r>
-        <w:t>arkdown template for this component of the project.</w:t>
-      </w:r>
-    </w:p>
-    <w:p>
-      <w:pPr>
-        <w:spacing w:line="240" w:lineRule="auto"/>
-        <w:contextualSpacing/>
-      </w:pPr>
-    </w:p>
-    <w:p>
-      <w:pPr>
+        <w:rPr/>
+        <w:t xml:space="preserve">arkdown template for this </w:t>
+      </w:r>
+      <w:r>
+        <w:rPr/>
+        <w:t>component</w:t>
+      </w:r>
+      <w:r>
+        <w:rPr/>
+        <w:t xml:space="preserve"> of the project.</w:t>
+      </w:r>
+    </w:p>
+    <w:p>
+      <w:pPr>
+        <w:spacing w:line="240" w:lineRule="auto"/>
+        <w:contextualSpacing/>
+      </w:pPr>
+    </w:p>
+    <w:p>
+      <w:pPr>
+        <w:pStyle w:val="Normal"/>
         <w:spacing w:line="240" w:lineRule="auto"/>
         <w:contextualSpacing/>
       </w:pPr>
       <w:r>
         <w:rPr>
-          <w:b/>
-          <w:bCs/>
+          <w:rStyle w:val="Heading1Char"/>
         </w:rPr>
         <w:t>The first draft</w:t>
       </w:r>
       <w:r>
+        <w:rPr/>
         <w:t xml:space="preserve"> (due May </w:t>
       </w:r>
       <w:r>
-        <w:t>20</w:t>
-      </w:r>
-      <w:r>
+        <w:rPr/>
+        <w:t>19</w:t>
+      </w:r>
+      <w:r>
+        <w:rPr/>
+        <w:t xml:space="preserve"> </w:t>
+      </w:r>
+      <w:r>
+        <w:rPr/>
+        <w:t>at 11:59 pm</w:t>
+      </w:r>
+      <w:r>
+        <w:rPr/>
+        <w:t>)</w:t>
+      </w:r>
+    </w:p>
+    <w:p>
+      <w:pPr>
+        <w:spacing w:line="240" w:lineRule="auto"/>
+        <w:contextualSpacing/>
+      </w:pPr>
+    </w:p>
+    <w:p>
+      <w:pPr>
+        <w:spacing w:line="240" w:lineRule="auto"/>
+        <w:contextualSpacing/>
+      </w:pPr>
+      <w:r>
+        <w:rPr/>
+        <w:t xml:space="preserve">The final report is due on June </w:t>
+      </w:r>
+      <w:r>
+        <w:rPr/>
+        <w:t>8</w:t>
+      </w:r>
+      <w:r>
+        <w:rPr/>
+        <w:t xml:space="preserve">, but </w:t>
+      </w:r>
+      <w:r>
+        <w:rPr/>
+        <w:t>I</w:t>
+      </w:r>
+      <w:r>
+        <w:rPr/>
+        <w:t xml:space="preserve"> think you should get started early, and </w:t>
+      </w:r>
+      <w:r>
+        <w:rPr/>
+        <w:t>I</w:t>
+      </w:r>
+      <w:r>
+        <w:rPr/>
+        <w:t xml:space="preserve"> want you to have a high</w:t>
+      </w:r>
+      <w:r>
+        <w:rPr/>
+        <w:t>-</w:t>
+      </w:r>
+      <w:r>
+        <w:rPr/>
+        <w:t xml:space="preserve">quality report by the end of the quarter. With that in mind, </w:t>
+      </w:r>
+      <w:r>
+        <w:rPr/>
+        <w:t xml:space="preserve">I’m </w:t>
+      </w:r>
+      <w:r>
+        <w:rPr/>
+        <w:t>asking that you hand in a first draft with time for us to read your drafts and hand back comments</w:t>
+      </w:r>
+      <w:r>
+        <w:rPr/>
+        <w:t>, and for your classmates to complete the peer review.</w:t>
+      </w:r>
+      <w:r>
+        <w:rPr/>
+        <w:t xml:space="preserve"> </w:t>
+      </w:r>
+    </w:p>
+    <w:p>
+      <w:pPr>
+        <w:spacing w:line="240" w:lineRule="auto"/>
+        <w:contextualSpacing/>
+      </w:pPr>
+    </w:p>
+    <w:p>
+      <w:pPr>
+        <w:pStyle w:val="Normal"/>
+        <w:spacing w:line="240" w:lineRule="auto"/>
+        <w:contextualSpacing/>
+      </w:pPr>
+      <w:r>
+        <w:rPr/>
+        <w:t xml:space="preserve">I will provide guidelines on the components of the report in a separate document but will not provide you with a template file. </w:t>
+      </w:r>
+    </w:p>
+    <w:p>
+      <w:pPr>
+        <w:spacing w:line="240" w:lineRule="auto"/>
+        <w:contextualSpacing/>
+        <w:rPr>
+          <w:b w:val="1"/>
+          <w:bCs w:val="1"/>
+        </w:rPr>
+      </w:pPr>
+    </w:p>
+    <w:p>
+      <w:pPr>
+        <w:pStyle w:val="Normal"/>
+        <w:spacing w:line="240" w:lineRule="auto"/>
+        <w:contextualSpacing/>
+      </w:pPr>
+      <w:r>
+        <w:rPr>
+          <w:rStyle w:val="Heading1Char"/>
+        </w:rPr>
+        <w:t>Peer review</w:t>
+      </w:r>
+      <w:r>
+        <w:rPr>
+          <w:b w:val="1"/>
+          <w:bCs w:val="1"/>
+        </w:rPr>
+        <w:t xml:space="preserve"> </w:t>
+      </w:r>
+      <w:r>
+        <w:rPr/>
+        <w:t>(due May 2</w:t>
+      </w:r>
+      <w:r>
+        <w:rPr/>
+        <w:t>6</w:t>
+      </w:r>
+      <w:r>
+        <w:rPr/>
+        <w:t xml:space="preserve"> at 11:59 pm</w:t>
+      </w:r>
+      <w:r>
+        <w:rPr/>
+        <w:t>)</w:t>
+      </w:r>
+    </w:p>
+    <w:p>
+      <w:pPr>
+        <w:spacing w:line="240" w:lineRule="auto"/>
+        <w:contextualSpacing/>
+      </w:pPr>
+    </w:p>
+    <w:p>
+      <w:pPr>
+        <w:spacing w:line="240" w:lineRule="auto"/>
+        <w:contextualSpacing/>
+      </w:pPr>
+      <w:r>
+        <w:t xml:space="preserve">You will be paired with one of your classmates to complete a peer review of the first draft. You will read your partner’s draft and provide comments and critiques regarding the statistical analysis, </w:t>
+      </w:r>
+      <w:r>
+        <w:t xml:space="preserve">writing, and overall effectiveness. </w:t>
+      </w:r>
+    </w:p>
+    <w:p>
+      <w:pPr>
+        <w:spacing w:line="240" w:lineRule="auto"/>
+        <w:contextualSpacing/>
+      </w:pPr>
+    </w:p>
+    <w:p>
+      <w:pPr>
+        <w:spacing w:line="240" w:lineRule="auto"/>
+        <w:contextualSpacing/>
+      </w:pPr>
+      <w:r>
+        <w:rPr/>
+        <w:t xml:space="preserve">See the peer review document for more information. </w:t>
+      </w:r>
+      <w:r>
+        <w:rPr/>
+        <w:t>I</w:t>
+      </w:r>
+      <w:r>
+        <w:rPr/>
+        <w:t xml:space="preserve"> </w:t>
+      </w:r>
+      <w:r>
+        <w:rPr/>
+        <w:t xml:space="preserve">will provide you with an R Markdown template for this </w:t>
+      </w:r>
+      <w:r>
+        <w:rPr/>
+        <w:t>component</w:t>
+      </w:r>
+      <w:r>
+        <w:rPr/>
+        <w:t xml:space="preserve"> of the project. </w:t>
+      </w:r>
+    </w:p>
+    <w:p>
+      <w:pPr>
+        <w:pStyle w:val="Normal"/>
+        <w:spacing w:line="240" w:lineRule="auto"/>
+        <w:contextualSpacing/>
+      </w:pPr>
+    </w:p>
+    <w:p>
+      <w:pPr>
+        <w:pStyle w:val="Normal"/>
+        <w:spacing w:line="240" w:lineRule="auto"/>
+        <w:contextualSpacing/>
+      </w:pPr>
+      <w:r>
+        <w:rPr>
+          <w:rStyle w:val="Heading1Char"/>
+        </w:rPr>
+        <w:t xml:space="preserve">Presentation </w:t>
+      </w:r>
+      <w:r>
+        <w:rPr/>
+        <w:t xml:space="preserve">(due </w:t>
+      </w:r>
+      <w:r>
+        <w:rPr/>
+        <w:t xml:space="preserve">May 31 or </w:t>
+      </w:r>
+      <w:r>
+        <w:rPr/>
+        <w:t>June 2</w:t>
+      </w:r>
+      <w:r>
+        <w:rPr/>
+        <w:t xml:space="preserve"> </w:t>
+      </w:r>
+      <w:r>
+        <w:rPr/>
+        <w:t>at noon</w:t>
+      </w:r>
+      <w:r>
+        <w:rPr/>
+        <w:t>)</w:t>
+      </w:r>
+    </w:p>
+    <w:p w14:noSpellErr="1">
+      <w:pPr>
+        <w:spacing w:line="240" w:lineRule="auto"/>
+        <w:contextualSpacing/>
+      </w:pPr>
+    </w:p>
+    <w:p>
+      <w:pPr>
+        <w:spacing w:line="240" w:lineRule="auto"/>
+        <w:contextualSpacing/>
+      </w:pPr>
+      <w:r>
+        <w:rPr/>
+        <w:t xml:space="preserve">You will </w:t>
+      </w:r>
+      <w:r>
+        <w:rPr/>
+        <w:t xml:space="preserve">give a </w:t>
+      </w:r>
+      <w:r>
+        <w:rPr/>
+        <w:t>10 minute</w:t>
+      </w:r>
+      <w:r>
+        <w:rPr/>
+        <w:t xml:space="preserve"> slide presentation on your project on either May 31 or June 2. </w:t>
+      </w:r>
+      <w:r>
+        <w:rPr/>
+        <w:t xml:space="preserve">Presentation order will be </w:t>
+      </w:r>
+      <w:r>
+        <w:rPr/>
+        <w:t>determined</w:t>
+      </w:r>
+      <w:r>
+        <w:rPr/>
+        <w:t xml:space="preserve"> later in the quarter. </w:t>
+      </w:r>
+      <w:r>
+        <w:rPr/>
+        <w:t>A final copy of your slides</w:t>
+      </w:r>
+      <w:r>
+        <w:rPr/>
+        <w:t xml:space="preserve"> is due </w:t>
+      </w:r>
+      <w:r>
+        <w:rPr/>
+        <w:t xml:space="preserve">at noon on the day you will be presenting. </w:t>
+      </w:r>
+      <w:r>
+        <w:rPr/>
+        <w:t xml:space="preserve">I will provide you with an optional </w:t>
+      </w:r>
+      <w:r>
+        <w:rPr/>
+        <w:t>powerpoint</w:t>
+      </w:r>
+      <w:r>
+        <w:rPr/>
+        <w:t xml:space="preserve"> template for this </w:t>
+      </w:r>
+      <w:r>
+        <w:rPr/>
+        <w:t>component</w:t>
+      </w:r>
+      <w:r>
+        <w:rPr/>
+        <w:t xml:space="preserve"> of the project</w:t>
+      </w:r>
+      <w:r>
+        <w:rPr/>
+        <w:t>, but you may use any organization you think will be effective and any program (</w:t>
+      </w:r>
+      <w:r>
+        <w:rPr/>
+        <w:t>powerpoint</w:t>
+      </w:r>
+      <w:r>
+        <w:rPr/>
+        <w:t xml:space="preserve">, R markdown, </w:t>
+      </w:r>
+      <w:r>
+        <w:rPr/>
+        <w:t>beamer</w:t>
+      </w:r>
+      <w:r>
+        <w:rPr/>
         <w:t xml:space="preserve">, </w:t>
       </w:r>
       <w:r>
-        <w:t>5</w:t>
-      </w:r>
-      <w:r>
-        <w:t xml:space="preserve">% of the overall </w:t>
-      </w:r>
-      <w:r>
-        <w:t>course</w:t>
-      </w:r>
-      <w:r>
-        <w:t xml:space="preserve"> grade)</w:t>
-      </w:r>
-    </w:p>
-    <w:p>
-      <w:pPr>
-        <w:spacing w:line="240" w:lineRule="auto"/>
-        <w:contextualSpacing/>
-      </w:pPr>
-    </w:p>
-    <w:p>
-      <w:pPr>
-        <w:spacing w:line="240" w:lineRule="auto"/>
-        <w:contextualSpacing/>
-      </w:pPr>
-      <w:r>
-        <w:t xml:space="preserve">The final report is due on June </w:t>
-      </w:r>
-      <w:r>
-        <w:t>8</w:t>
-      </w:r>
-      <w:r>
-        <w:t>, but we think you should get started early, and we want you to have a high</w:t>
-      </w:r>
-      <w:r>
-        <w:t>-</w:t>
-      </w:r>
-      <w:r>
-        <w:t>quality report by the end of the quarter. With that in mind, we're asking that you hand in a first draft with time for us to read your drafts and hand back comments</w:t>
-      </w:r>
-      <w:r>
-        <w:t>, and for your classmates to complete the peer review.</w:t>
-      </w:r>
-      <w:r>
-        <w:t xml:space="preserve"> </w:t>
-      </w:r>
-    </w:p>
-    <w:p>
-      <w:pPr>
-        <w:spacing w:line="240" w:lineRule="auto"/>
-        <w:contextualSpacing/>
-      </w:pPr>
-    </w:p>
-    <w:p>
-      <w:pPr>
-        <w:spacing w:line="240" w:lineRule="auto"/>
-        <w:contextualSpacing/>
-      </w:pPr>
-      <w:r>
-        <w:t xml:space="preserve">See the report </w:t>
-      </w:r>
-      <w:r>
-        <w:t>document</w:t>
-      </w:r>
-      <w:r>
-        <w:t xml:space="preserve"> for more information. We will not provide you with any templates for this component of the project.</w:t>
-      </w:r>
-    </w:p>
-    <w:p>
-      <w:pPr>
-        <w:spacing w:line="240" w:lineRule="auto"/>
-        <w:contextualSpacing/>
-      </w:pPr>
-    </w:p>
-    <w:p>
-      <w:pPr>
+        <w:rPr/>
+        <w:t>etc</w:t>
+      </w:r>
+      <w:r>
+        <w:rPr/>
+        <w:t>) to create your slides.</w:t>
+      </w:r>
+    </w:p>
+    <w:p>
+      <w:pPr>
+        <w:pStyle w:val="Normal"/>
+        <w:spacing w:line="240" w:lineRule="auto"/>
+        <w:contextualSpacing/>
+      </w:pPr>
+    </w:p>
+    <w:p>
+      <w:pPr>
+        <w:pStyle w:val="Normal"/>
+        <w:spacing w:line="240" w:lineRule="auto"/>
+        <w:contextualSpacing/>
+      </w:pPr>
+      <w:r>
+        <w:rPr/>
+        <w:t>You will also think of 2 questions to ask about your peer review partner’s presentation.</w:t>
+      </w:r>
+    </w:p>
+    <w:p>
+      <w:pPr>
+        <w:spacing w:line="240" w:lineRule="auto"/>
+        <w:contextualSpacing/>
+      </w:pPr>
+    </w:p>
+    <w:p>
+      <w:pPr>
+        <w:pStyle w:val="Normal"/>
         <w:spacing w:line="240" w:lineRule="auto"/>
         <w:contextualSpacing/>
       </w:pPr>
       <w:r>
         <w:rPr>
-          <w:b/>
-          <w:bCs/>
-        </w:rPr>
-        <w:t xml:space="preserve">Peer review </w:t>
-      </w:r>
-      <w:r>
-        <w:t>(due May 27, 5% of the overall course grade)</w:t>
-      </w:r>
-    </w:p>
-    <w:p>
-      <w:pPr>
-        <w:spacing w:line="240" w:lineRule="auto"/>
-        <w:contextualSpacing/>
-      </w:pPr>
-    </w:p>
-    <w:p>
-      <w:pPr>
-        <w:spacing w:line="240" w:lineRule="auto"/>
-        <w:contextualSpacing/>
-      </w:pPr>
-      <w:r>
-        <w:t xml:space="preserve">You will be paired with one of your classmates to complete a peer review of the first draft. You will read your partner’s draft and provide comments and critiques regarding the statistical analysis, </w:t>
-      </w:r>
-      <w:r>
-        <w:t xml:space="preserve">writing, and overall effectiveness. </w:t>
-      </w:r>
-    </w:p>
-    <w:p>
-      <w:pPr>
-        <w:spacing w:line="240" w:lineRule="auto"/>
-        <w:contextualSpacing/>
-      </w:pPr>
-    </w:p>
-    <w:p>
-      <w:pPr>
-        <w:spacing w:line="240" w:lineRule="auto"/>
-        <w:contextualSpacing/>
-      </w:pPr>
-      <w:r>
-        <w:t xml:space="preserve">See the peer review document for more information. We will provide you with an R Markdown template for this component of the project. </w:t>
-      </w:r>
-    </w:p>
-    <w:p>
-      <w:pPr>
-        <w:spacing w:line="240" w:lineRule="auto"/>
-        <w:contextualSpacing/>
-      </w:pPr>
-    </w:p>
-    <w:p>
-      <w:pPr>
-        <w:spacing w:line="240" w:lineRule="auto"/>
-        <w:contextualSpacing/>
-      </w:pPr>
-      <w:r>
-        <w:rPr>
-          <w:b/>
-          <w:bCs/>
+          <w:rStyle w:val="Heading1Char"/>
         </w:rPr>
         <w:t xml:space="preserve">The </w:t>
       </w:r>
       <w:r>
         <w:rPr>
-          <w:b/>
-          <w:bCs/>
+          <w:rStyle w:val="Heading1Char"/>
         </w:rPr>
         <w:t xml:space="preserve">final </w:t>
       </w:r>
       <w:r>
         <w:rPr>
-          <w:b/>
-          <w:bCs/>
+          <w:rStyle w:val="Heading1Char"/>
         </w:rPr>
         <w:t>report</w:t>
       </w:r>
       <w:r>
+        <w:rPr/>
         <w:t xml:space="preserve"> (due June </w:t>
       </w:r>
       <w:r>
+        <w:rPr/>
         <w:t>8</w:t>
       </w:r>
       <w:r>
-        <w:t xml:space="preserve">, </w:t>
-      </w:r>
-      <w:r>
-        <w:t>10</w:t>
-      </w:r>
-      <w:r>
-        <w:t>% of the overall project grade)</w:t>
+        <w:rPr/>
+        <w:t xml:space="preserve"> </w:t>
+      </w:r>
+      <w:r>
+        <w:rPr/>
+        <w:t>at 11:59 pm</w:t>
+      </w:r>
+      <w:r>
+        <w:rPr/>
+        <w:t>)</w:t>
       </w:r>
     </w:p>
     <w:p>
@@ -733,32 +1250,38 @@
         <w:contextualSpacing/>
       </w:pPr>
       <w:r>
-        <w:t xml:space="preserve">By turning in a draft earlier in the quarter, we hope that you will have enough time to incorporate feedback before handing in the final version. </w:t>
-      </w:r>
-    </w:p>
-    <w:p>
-      <w:pPr>
-        <w:spacing w:line="240" w:lineRule="auto"/>
-        <w:contextualSpacing/>
-      </w:pPr>
-    </w:p>
-    <w:p>
-      <w:pPr>
-        <w:spacing w:line="240" w:lineRule="auto"/>
-        <w:contextualSpacing/>
-      </w:pPr>
-      <w:r>
-        <w:t>We will provide guidelines on the components of the report in a separate document</w:t>
-      </w:r>
-      <w:r>
+        <w:rPr/>
+        <w:t xml:space="preserve">By turning in a draft earlier in the quarter, </w:t>
+      </w:r>
+      <w:r>
+        <w:rPr/>
+        <w:t>I</w:t>
+      </w:r>
+      <w:r>
+        <w:rPr/>
         <w:t xml:space="preserve"> </w:t>
       </w:r>
       <w:r>
-        <w:t>but will not provide you with a template file.</w:t>
-      </w:r>
+        <w:rPr/>
+        <w:t xml:space="preserve">hope that you will have enough time to incorporate feedback before handing in the </w:t>
+      </w:r>
+      <w:r>
+        <w:rPr/>
+        <w:t>final version</w:t>
+      </w:r>
+      <w:r>
+        <w:rPr/>
+        <w:t xml:space="preserve">. </w:t>
+      </w:r>
+    </w:p>
+    <w:p>
+      <w:pPr>
+        <w:spacing w:line="240" w:lineRule="auto"/>
+        <w:contextualSpacing/>
+      </w:pPr>
     </w:p>
     <w:sectPr>
-      <w:pgSz w:w="12240" w:h="15840"/>
+      <w:pgSz w:w="12240" w:h="15840" w:orient="portrait"/>
       <w:pgMar w:top="1440" w:right="1440" w:bottom="1440" w:left="1440" w:header="720" w:footer="720" w:gutter="0"/>
       <w:cols w:space="720"/>
       <w:docGrid w:linePitch="360"/>
@@ -782,7 +1305,7 @@
         <w:ind w:left="720" w:hanging="360"/>
       </w:pPr>
       <w:rPr>
-        <w:rFonts w:ascii="Symbol" w:hAnsi="Symbol" w:hint="default"/>
+        <w:rFonts w:hint="default" w:ascii="Symbol" w:hAnsi="Symbol"/>
       </w:rPr>
     </w:lvl>
     <w:lvl w:ilvl="1" w:tplc="04090003" w:tentative="1">
@@ -794,7 +1317,7 @@
         <w:ind w:left="1440" w:hanging="360"/>
       </w:pPr>
       <w:rPr>
-        <w:rFonts w:ascii="Courier New" w:hAnsi="Courier New" w:cs="Courier New" w:hint="default"/>
+        <w:rFonts w:hint="default" w:ascii="Courier New" w:hAnsi="Courier New" w:cs="Courier New"/>
       </w:rPr>
     </w:lvl>
     <w:lvl w:ilvl="2" w:tplc="04090005" w:tentative="1">
@@ -806,7 +1329,7 @@
         <w:ind w:left="2160" w:hanging="360"/>
       </w:pPr>
       <w:rPr>
-        <w:rFonts w:ascii="Wingdings" w:hAnsi="Wingdings" w:hint="default"/>
+        <w:rFonts w:hint="default" w:ascii="Wingdings" w:hAnsi="Wingdings"/>
       </w:rPr>
     </w:lvl>
     <w:lvl w:ilvl="3" w:tplc="04090001" w:tentative="1">
@@ -818,7 +1341,7 @@
         <w:ind w:left="2880" w:hanging="360"/>
       </w:pPr>
       <w:rPr>
-        <w:rFonts w:ascii="Symbol" w:hAnsi="Symbol" w:hint="default"/>
+        <w:rFonts w:hint="default" w:ascii="Symbol" w:hAnsi="Symbol"/>
       </w:rPr>
     </w:lvl>
     <w:lvl w:ilvl="4" w:tplc="04090003" w:tentative="1">
@@ -830,7 +1353,7 @@
         <w:ind w:left="3600" w:hanging="360"/>
       </w:pPr>
       <w:rPr>
-        <w:rFonts w:ascii="Courier New" w:hAnsi="Courier New" w:cs="Courier New" w:hint="default"/>
+        <w:rFonts w:hint="default" w:ascii="Courier New" w:hAnsi="Courier New" w:cs="Courier New"/>
       </w:rPr>
     </w:lvl>
     <w:lvl w:ilvl="5" w:tplc="04090005" w:tentative="1">
@@ -842,7 +1365,7 @@
         <w:ind w:left="4320" w:hanging="360"/>
       </w:pPr>
       <w:rPr>
-        <w:rFonts w:ascii="Wingdings" w:hAnsi="Wingdings" w:hint="default"/>
+        <w:rFonts w:hint="default" w:ascii="Wingdings" w:hAnsi="Wingdings"/>
       </w:rPr>
     </w:lvl>
     <w:lvl w:ilvl="6" w:tplc="04090001" w:tentative="1">
@@ -854,7 +1377,7 @@
         <w:ind w:left="5040" w:hanging="360"/>
       </w:pPr>
       <w:rPr>
-        <w:rFonts w:ascii="Symbol" w:hAnsi="Symbol" w:hint="default"/>
+        <w:rFonts w:hint="default" w:ascii="Symbol" w:hAnsi="Symbol"/>
       </w:rPr>
     </w:lvl>
     <w:lvl w:ilvl="7" w:tplc="04090003" w:tentative="1">
@@ -866,7 +1389,7 @@
         <w:ind w:left="5760" w:hanging="360"/>
       </w:pPr>
       <w:rPr>
-        <w:rFonts w:ascii="Courier New" w:hAnsi="Courier New" w:cs="Courier New" w:hint="default"/>
+        <w:rFonts w:hint="default" w:ascii="Courier New" w:hAnsi="Courier New" w:cs="Courier New"/>
       </w:rPr>
     </w:lvl>
     <w:lvl w:ilvl="8" w:tplc="04090005" w:tentative="1">
@@ -878,7 +1401,7 @@
         <w:ind w:left="6480" w:hanging="360"/>
       </w:pPr>
       <w:rPr>
-        <w:rFonts w:ascii="Wingdings" w:hAnsi="Wingdings" w:hint="default"/>
+        <w:rFonts w:hint="default" w:ascii="Wingdings" w:hAnsi="Wingdings"/>
       </w:rPr>
     </w:lvl>
   </w:abstractNum>
@@ -894,7 +1417,7 @@
         <w:ind w:left="720" w:hanging="360"/>
       </w:pPr>
       <w:rPr>
-        <w:rFonts w:ascii="Symbol" w:eastAsiaTheme="minorHAnsi" w:hAnsi="Symbol" w:cstheme="minorBidi" w:hint="default"/>
+        <w:rFonts w:hint="default" w:ascii="Symbol" w:hAnsi="Symbol" w:eastAsiaTheme="minorHAnsi" w:cstheme="minorBidi"/>
       </w:rPr>
     </w:lvl>
     <w:lvl w:ilvl="1" w:tplc="04090003" w:tentative="1">
@@ -906,7 +1429,7 @@
         <w:ind w:left="1440" w:hanging="360"/>
       </w:pPr>
       <w:rPr>
-        <w:rFonts w:ascii="Courier New" w:hAnsi="Courier New" w:cs="Courier New" w:hint="default"/>
+        <w:rFonts w:hint="default" w:ascii="Courier New" w:hAnsi="Courier New" w:cs="Courier New"/>
       </w:rPr>
     </w:lvl>
     <w:lvl w:ilvl="2" w:tplc="04090005" w:tentative="1">
@@ -918,7 +1441,7 @@
         <w:ind w:left="2160" w:hanging="360"/>
       </w:pPr>
       <w:rPr>
-        <w:rFonts w:ascii="Wingdings" w:hAnsi="Wingdings" w:hint="default"/>
+        <w:rFonts w:hint="default" w:ascii="Wingdings" w:hAnsi="Wingdings"/>
       </w:rPr>
     </w:lvl>
     <w:lvl w:ilvl="3" w:tplc="04090001" w:tentative="1">
@@ -930,7 +1453,7 @@
         <w:ind w:left="2880" w:hanging="360"/>
       </w:pPr>
       <w:rPr>
-        <w:rFonts w:ascii="Symbol" w:hAnsi="Symbol" w:hint="default"/>
+        <w:rFonts w:hint="default" w:ascii="Symbol" w:hAnsi="Symbol"/>
       </w:rPr>
     </w:lvl>
     <w:lvl w:ilvl="4" w:tplc="04090003" w:tentative="1">
@@ -942,7 +1465,7 @@
         <w:ind w:left="3600" w:hanging="360"/>
       </w:pPr>
       <w:rPr>
-        <w:rFonts w:ascii="Courier New" w:hAnsi="Courier New" w:cs="Courier New" w:hint="default"/>
+        <w:rFonts w:hint="default" w:ascii="Courier New" w:hAnsi="Courier New" w:cs="Courier New"/>
       </w:rPr>
     </w:lvl>
     <w:lvl w:ilvl="5" w:tplc="04090005" w:tentative="1">
@@ -954,7 +1477,7 @@
         <w:ind w:left="4320" w:hanging="360"/>
       </w:pPr>
       <w:rPr>
-        <w:rFonts w:ascii="Wingdings" w:hAnsi="Wingdings" w:hint="default"/>
+        <w:rFonts w:hint="default" w:ascii="Wingdings" w:hAnsi="Wingdings"/>
       </w:rPr>
     </w:lvl>
     <w:lvl w:ilvl="6" w:tplc="04090001" w:tentative="1">
@@ -966,7 +1489,7 @@
         <w:ind w:left="5040" w:hanging="360"/>
       </w:pPr>
       <w:rPr>
-        <w:rFonts w:ascii="Symbol" w:hAnsi="Symbol" w:hint="default"/>
+        <w:rFonts w:hint="default" w:ascii="Symbol" w:hAnsi="Symbol"/>
       </w:rPr>
     </w:lvl>
     <w:lvl w:ilvl="7" w:tplc="04090003" w:tentative="1">
@@ -978,7 +1501,7 @@
         <w:ind w:left="5760" w:hanging="360"/>
       </w:pPr>
       <w:rPr>
-        <w:rFonts w:ascii="Courier New" w:hAnsi="Courier New" w:cs="Courier New" w:hint="default"/>
+        <w:rFonts w:hint="default" w:ascii="Courier New" w:hAnsi="Courier New" w:cs="Courier New"/>
       </w:rPr>
     </w:lvl>
     <w:lvl w:ilvl="8" w:tplc="04090005" w:tentative="1">
@@ -990,7 +1513,7 @@
         <w:ind w:left="6480" w:hanging="360"/>
       </w:pPr>
       <w:rPr>
-        <w:rFonts w:ascii="Wingdings" w:hAnsi="Wingdings" w:hint="default"/>
+        <w:rFonts w:hint="default" w:ascii="Wingdings" w:hAnsi="Wingdings"/>
       </w:rPr>
     </w:lvl>
   </w:abstractNum>
@@ -1006,7 +1529,7 @@
         <w:ind w:left="720" w:hanging="360"/>
       </w:pPr>
       <w:rPr>
-        <w:rFonts w:ascii="Symbol" w:eastAsiaTheme="minorHAnsi" w:hAnsi="Symbol" w:cstheme="minorBidi" w:hint="default"/>
+        <w:rFonts w:hint="default" w:ascii="Symbol" w:hAnsi="Symbol" w:eastAsiaTheme="minorHAnsi" w:cstheme="minorBidi"/>
       </w:rPr>
     </w:lvl>
     <w:lvl w:ilvl="1" w:tplc="04090003" w:tentative="1">
@@ -1018,7 +1541,7 @@
         <w:ind w:left="1440" w:hanging="360"/>
       </w:pPr>
       <w:rPr>
-        <w:rFonts w:ascii="Courier New" w:hAnsi="Courier New" w:cs="Courier New" w:hint="default"/>
+        <w:rFonts w:hint="default" w:ascii="Courier New" w:hAnsi="Courier New" w:cs="Courier New"/>
       </w:rPr>
     </w:lvl>
     <w:lvl w:ilvl="2" w:tplc="04090005" w:tentative="1">
@@ -1030,7 +1553,7 @@
         <w:ind w:left="2160" w:hanging="360"/>
       </w:pPr>
       <w:rPr>
-        <w:rFonts w:ascii="Wingdings" w:hAnsi="Wingdings" w:hint="default"/>
+        <w:rFonts w:hint="default" w:ascii="Wingdings" w:hAnsi="Wingdings"/>
       </w:rPr>
     </w:lvl>
     <w:lvl w:ilvl="3" w:tplc="04090001" w:tentative="1">
@@ -1042,7 +1565,7 @@
         <w:ind w:left="2880" w:hanging="360"/>
       </w:pPr>
       <w:rPr>
-        <w:rFonts w:ascii="Symbol" w:hAnsi="Symbol" w:hint="default"/>
+        <w:rFonts w:hint="default" w:ascii="Symbol" w:hAnsi="Symbol"/>
       </w:rPr>
     </w:lvl>
     <w:lvl w:ilvl="4" w:tplc="04090003" w:tentative="1">
@@ -1054,7 +1577,7 @@
         <w:ind w:left="3600" w:hanging="360"/>
       </w:pPr>
       <w:rPr>
-        <w:rFonts w:ascii="Courier New" w:hAnsi="Courier New" w:cs="Courier New" w:hint="default"/>
+        <w:rFonts w:hint="default" w:ascii="Courier New" w:hAnsi="Courier New" w:cs="Courier New"/>
       </w:rPr>
     </w:lvl>
     <w:lvl w:ilvl="5" w:tplc="04090005" w:tentative="1">
@@ -1066,7 +1589,7 @@
         <w:ind w:left="4320" w:hanging="360"/>
       </w:pPr>
       <w:rPr>
-        <w:rFonts w:ascii="Wingdings" w:hAnsi="Wingdings" w:hint="default"/>
+        <w:rFonts w:hint="default" w:ascii="Wingdings" w:hAnsi="Wingdings"/>
       </w:rPr>
     </w:lvl>
     <w:lvl w:ilvl="6" w:tplc="04090001" w:tentative="1">
@@ -1078,7 +1601,7 @@
         <w:ind w:left="5040" w:hanging="360"/>
       </w:pPr>
       <w:rPr>
-        <w:rFonts w:ascii="Symbol" w:hAnsi="Symbol" w:hint="default"/>
+        <w:rFonts w:hint="default" w:ascii="Symbol" w:hAnsi="Symbol"/>
       </w:rPr>
     </w:lvl>
     <w:lvl w:ilvl="7" w:tplc="04090003" w:tentative="1">
@@ -1090,7 +1613,7 @@
         <w:ind w:left="5760" w:hanging="360"/>
       </w:pPr>
       <w:rPr>
-        <w:rFonts w:ascii="Courier New" w:hAnsi="Courier New" w:cs="Courier New" w:hint="default"/>
+        <w:rFonts w:hint="default" w:ascii="Courier New" w:hAnsi="Courier New" w:cs="Courier New"/>
       </w:rPr>
     </w:lvl>
     <w:lvl w:ilvl="8" w:tplc="04090005" w:tentative="1">
@@ -1102,7 +1625,7 @@
         <w:ind w:left="6480" w:hanging="360"/>
       </w:pPr>
       <w:rPr>
-        <w:rFonts w:ascii="Wingdings" w:hAnsi="Wingdings" w:hint="default"/>
+        <w:rFonts w:hint="default" w:ascii="Wingdings" w:hAnsi="Wingdings"/>
       </w:rPr>
     </w:lvl>
   </w:abstractNum>
@@ -1123,7 +1646,7 @@
   <w:docDefaults>
     <w:rPrDefault>
       <w:rPr>
-        <w:rFonts w:asciiTheme="minorHAnsi" w:eastAsiaTheme="minorHAnsi" w:hAnsiTheme="minorHAnsi" w:cstheme="minorBidi"/>
+        <w:rFonts w:asciiTheme="minorHAnsi" w:hAnsiTheme="minorHAnsi" w:eastAsiaTheme="minorHAnsi" w:cstheme="minorBidi"/>
         <w:sz w:val="22"/>
         <w:szCs w:val="22"/>
         <w:lang w:val="en-US" w:eastAsia="en-US" w:bidi="ar-SA"/>
@@ -1138,14 +1661,14 @@
   <w:latentStyles w:defLockedState="0" w:defUIPriority="99" w:defSemiHidden="0" w:defUnhideWhenUsed="0" w:defQFormat="0" w:count="376">
     <w:lsdException w:name="Normal" w:uiPriority="0" w:qFormat="1"/>
     <w:lsdException w:name="heading 1" w:uiPriority="9" w:qFormat="1"/>
-    <w:lsdException w:name="heading 2" w:semiHidden="1" w:uiPriority="9" w:unhideWhenUsed="1" w:qFormat="1"/>
-    <w:lsdException w:name="heading 3" w:semiHidden="1" w:uiPriority="9" w:unhideWhenUsed="1" w:qFormat="1"/>
-    <w:lsdException w:name="heading 4" w:semiHidden="1" w:uiPriority="9" w:unhideWhenUsed="1" w:qFormat="1"/>
-    <w:lsdException w:name="heading 5" w:semiHidden="1" w:uiPriority="9" w:unhideWhenUsed="1" w:qFormat="1"/>
-    <w:lsdException w:name="heading 6" w:semiHidden="1" w:uiPriority="9" w:unhideWhenUsed="1" w:qFormat="1"/>
-    <w:lsdException w:name="heading 7" w:semiHidden="1" w:uiPriority="9" w:unhideWhenUsed="1" w:qFormat="1"/>
-    <w:lsdException w:name="heading 8" w:semiHidden="1" w:uiPriority="9" w:unhideWhenUsed="1" w:qFormat="1"/>
-    <w:lsdException w:name="heading 9" w:semiHidden="1" w:uiPriority="9" w:unhideWhenUsed="1" w:qFormat="1"/>
+    <w:lsdException w:name="heading 2" w:uiPriority="9" w:semiHidden="1" w:unhideWhenUsed="1" w:qFormat="1"/>
+    <w:lsdException w:name="heading 3" w:uiPriority="9" w:semiHidden="1" w:unhideWhenUsed="1" w:qFormat="1"/>
+    <w:lsdException w:name="heading 4" w:uiPriority="9" w:semiHidden="1" w:unhideWhenUsed="1" w:qFormat="1"/>
+    <w:lsdException w:name="heading 5" w:uiPriority="9" w:semiHidden="1" w:unhideWhenUsed="1" w:qFormat="1"/>
+    <w:lsdException w:name="heading 6" w:uiPriority="9" w:semiHidden="1" w:unhideWhenUsed="1" w:qFormat="1"/>
+    <w:lsdException w:name="heading 7" w:uiPriority="9" w:semiHidden="1" w:unhideWhenUsed="1" w:qFormat="1"/>
+    <w:lsdException w:name="heading 8" w:uiPriority="9" w:semiHidden="1" w:unhideWhenUsed="1" w:qFormat="1"/>
+    <w:lsdException w:name="heading 9" w:uiPriority="9" w:semiHidden="1" w:unhideWhenUsed="1" w:qFormat="1"/>
     <w:lsdException w:name="index 1" w:semiHidden="1" w:unhideWhenUsed="1"/>
     <w:lsdException w:name="index 2" w:semiHidden="1" w:unhideWhenUsed="1"/>
     <w:lsdException w:name="index 3" w:semiHidden="1" w:unhideWhenUsed="1"/>
@@ -1155,22 +1678,22 @@
     <w:lsdException w:name="index 7" w:semiHidden="1" w:unhideWhenUsed="1"/>
     <w:lsdException w:name="index 8" w:semiHidden="1" w:unhideWhenUsed="1"/>
     <w:lsdException w:name="index 9" w:semiHidden="1" w:unhideWhenUsed="1"/>
-    <w:lsdException w:name="toc 1" w:semiHidden="1" w:uiPriority="39" w:unhideWhenUsed="1"/>
-    <w:lsdException w:name="toc 2" w:semiHidden="1" w:uiPriority="39" w:unhideWhenUsed="1"/>
-    <w:lsdException w:name="toc 3" w:semiHidden="1" w:uiPriority="39" w:unhideWhenUsed="1"/>
-    <w:lsdException w:name="toc 4" w:semiHidden="1" w:uiPriority="39" w:unhideWhenUsed="1"/>
-    <w:lsdException w:name="toc 5" w:semiHidden="1" w:uiPriority="39" w:unhideWhenUsed="1"/>
-    <w:lsdException w:name="toc 6" w:semiHidden="1" w:uiPriority="39" w:unhideWhenUsed="1"/>
-    <w:lsdException w:name="toc 7" w:semiHidden="1" w:uiPriority="39" w:unhideWhenUsed="1"/>
-    <w:lsdException w:name="toc 8" w:semiHidden="1" w:uiPriority="39" w:unhideWhenUsed="1"/>
-    <w:lsdException w:name="toc 9" w:semiHidden="1" w:uiPriority="39" w:unhideWhenUsed="1"/>
+    <w:lsdException w:name="toc 1" w:uiPriority="39" w:semiHidden="1" w:unhideWhenUsed="1"/>
+    <w:lsdException w:name="toc 2" w:uiPriority="39" w:semiHidden="1" w:unhideWhenUsed="1"/>
+    <w:lsdException w:name="toc 3" w:uiPriority="39" w:semiHidden="1" w:unhideWhenUsed="1"/>
+    <w:lsdException w:name="toc 4" w:uiPriority="39" w:semiHidden="1" w:unhideWhenUsed="1"/>
+    <w:lsdException w:name="toc 5" w:uiPriority="39" w:semiHidden="1" w:unhideWhenUsed="1"/>
+    <w:lsdException w:name="toc 6" w:uiPriority="39" w:semiHidden="1" w:unhideWhenUsed="1"/>
+    <w:lsdException w:name="toc 7" w:uiPriority="39" w:semiHidden="1" w:unhideWhenUsed="1"/>
+    <w:lsdException w:name="toc 8" w:uiPriority="39" w:semiHidden="1" w:unhideWhenUsed="1"/>
+    <w:lsdException w:name="toc 9" w:uiPriority="39" w:semiHidden="1" w:unhideWhenUsed="1"/>
     <w:lsdException w:name="Normal Indent" w:semiHidden="1" w:unhideWhenUsed="1"/>
     <w:lsdException w:name="footnote text" w:semiHidden="1" w:unhideWhenUsed="1"/>
     <w:lsdException w:name="annotation text" w:semiHidden="1" w:unhideWhenUsed="1"/>
     <w:lsdException w:name="header" w:semiHidden="1" w:unhideWhenUsed="1"/>
     <w:lsdException w:name="footer" w:semiHidden="1" w:unhideWhenUsed="1"/>
     <w:lsdException w:name="index heading" w:semiHidden="1" w:unhideWhenUsed="1"/>
-    <w:lsdException w:name="caption" w:semiHidden="1" w:uiPriority="35" w:unhideWhenUsed="1" w:qFormat="1"/>
+    <w:lsdException w:name="caption" w:uiPriority="35" w:semiHidden="1" w:unhideWhenUsed="1" w:qFormat="1"/>
     <w:lsdException w:name="table of figures" w:semiHidden="1" w:unhideWhenUsed="1"/>
     <w:lsdException w:name="envelope address" w:semiHidden="1" w:unhideWhenUsed="1"/>
     <w:lsdException w:name="envelope return" w:semiHidden="1" w:unhideWhenUsed="1"/>
@@ -1201,7 +1724,7 @@
     <w:lsdException w:name="Title" w:uiPriority="10" w:qFormat="1"/>
     <w:lsdException w:name="Closing" w:semiHidden="1" w:unhideWhenUsed="1"/>
     <w:lsdException w:name="Signature" w:semiHidden="1" w:unhideWhenUsed="1"/>
-    <w:lsdException w:name="Default Paragraph Font" w:semiHidden="1" w:uiPriority="1" w:unhideWhenUsed="1"/>
+    <w:lsdException w:name="Default Paragraph Font" w:uiPriority="1" w:semiHidden="1" w:unhideWhenUsed="1"/>
     <w:lsdException w:name="Body Text" w:semiHidden="1" w:unhideWhenUsed="1"/>
     <w:lsdException w:name="Body Text Indent" w:semiHidden="1" w:unhideWhenUsed="1"/>
     <w:lsdException w:name="List Continue" w:semiHidden="1" w:unhideWhenUsed="1"/>
@@ -1401,8 +1924,8 @@
     <w:lsdException w:name="Subtle Reference" w:uiPriority="31" w:qFormat="1"/>
     <w:lsdException w:name="Intense Reference" w:uiPriority="32" w:qFormat="1"/>
     <w:lsdException w:name="Book Title" w:uiPriority="33" w:qFormat="1"/>
-    <w:lsdException w:name="Bibliography" w:semiHidden="1" w:uiPriority="37" w:unhideWhenUsed="1"/>
-    <w:lsdException w:name="TOC Heading" w:semiHidden="1" w:uiPriority="39" w:unhideWhenUsed="1" w:qFormat="1"/>
+    <w:lsdException w:name="Bibliography" w:uiPriority="37" w:semiHidden="1" w:unhideWhenUsed="1"/>
+    <w:lsdException w:name="TOC Heading" w:uiPriority="39" w:semiHidden="1" w:unhideWhenUsed="1" w:qFormat="1"/>
     <w:lsdException w:name="Plain Table 1" w:uiPriority="41"/>
     <w:lsdException w:name="Plain Table 2" w:uiPriority="42"/>
     <w:lsdException w:name="Plain Table 3" w:uiPriority="43"/>
@@ -1513,17 +2036,17 @@
     <w:lsdException w:name="Unresolved Mention" w:semiHidden="1" w:unhideWhenUsed="1"/>
     <w:lsdException w:name="Smart Link" w:semiHidden="1" w:unhideWhenUsed="1"/>
   </w:latentStyles>
-  <w:style w:type="paragraph" w:default="1" w:styleId="Normal">
+  <w:style w:type="paragraph" w:styleId="Normal" w:default="1">
     <w:name w:val="Normal"/>
     <w:qFormat/>
   </w:style>
-  <w:style w:type="character" w:default="1" w:styleId="DefaultParagraphFont">
+  <w:style w:type="character" w:styleId="DefaultParagraphFont" w:default="1">
     <w:name w:val="Default Paragraph Font"/>
     <w:uiPriority w:val="1"/>
     <w:semiHidden/>
     <w:unhideWhenUsed/>
   </w:style>
-  <w:style w:type="table" w:default="1" w:styleId="TableNormal">
+  <w:style w:type="table" w:styleId="TableNormal" w:default="1">
     <w:name w:val="Normal Table"/>
     <w:uiPriority w:val="99"/>
     <w:semiHidden/>
@@ -1538,7 +2061,7 @@
       </w:tblCellMar>
     </w:tblPr>
   </w:style>
-  <w:style w:type="numbering" w:default="1" w:styleId="NoList">
+  <w:style w:type="numbering" w:styleId="NoList" w:default="1">
     <w:name w:val="No List"/>
     <w:uiPriority w:val="99"/>
     <w:semiHidden/>
@@ -1576,6 +2099,34 @@
     <w:rPr>
       <w:color w:val="605E5C"/>
       <w:shd w:val="clear" w:color="auto" w:fill="E1DFDD"/>
+    </w:rPr>
+  </w:style>
+  <w:style w:type="paragraph" w:styleId="Heading1">
+    <w:uiPriority w:val="9"/>
+    <w:name w:val="heading 1"/>
+    <w:basedOn w:val="Normal"/>
+    <w:next w:val="Normal"/>
+    <w:link w:val="Heading1Char"/>
+    <w:qFormat/>
+    <w:rsid w:val="4F239B8A"/>
+    <w:rPr>
+      <w:b w:val="1"/>
+      <w:bCs w:val="1"/>
+    </w:rPr>
+    <w:pPr>
+      <w:spacing/>
+      <w:contextualSpacing/>
+    </w:pPr>
+  </w:style>
+  <w:style w:type="character" w:styleId="Heading1Char" w:customStyle="true">
+    <w:uiPriority w:val="9"/>
+    <w:name w:val="Heading 1 Char"/>
+    <w:basedOn w:val="DefaultParagraphFont"/>
+    <w:link w:val="Heading1"/>
+    <w:rsid w:val="4F239B8A"/>
+    <w:rPr>
+      <w:b w:val="1"/>
+      <w:bCs w:val="1"/>
     </w:rPr>
   </w:style>
 </w:styles>

</xml_diff>